<commit_message>
Add Images and Stars
</commit_message>
<xml_diff>
--- a/Cahier des charges.docx
+++ b/Cahier des charges.docx
@@ -647,17 +647,17 @@
       <w:r>
         <w:br w:type="page"/>
       </w:r>
-      <w:bookmarkStart w:id="0" w:name="_Toc64490409"/>
-      <w:bookmarkStart w:id="1" w:name="_Toc64494021"/>
+      <w:bookmarkStart w:id="0" w:name="_Toc64494021"/>
+      <w:bookmarkStart w:id="1" w:name="_Toc64490409"/>
       <w:r>
         <w:lastRenderedPageBreak/>
         <w:t>Présentation</w:t>
       </w:r>
+      <w:bookmarkEnd w:id="0"/>
+      <w:r>
+        <w:t xml:space="preserve"> </w:t>
+      </w:r>
       <w:bookmarkEnd w:id="1"/>
-      <w:r>
-        <w:t xml:space="preserve"> </w:t>
-      </w:r>
-      <w:bookmarkEnd w:id="0"/>
     </w:p>
     <w:p>
       <w:pPr>
@@ -746,15 +746,15 @@
         <w:pStyle w:val="Titre1"/>
       </w:pPr>
       <w:bookmarkStart w:id="2" w:name="_Toc64490410"/>
-      <w:bookmarkStart w:id="3" w:name="_Hlk64493348"/>
-      <w:bookmarkStart w:id="4" w:name="_Toc64494022"/>
+      <w:bookmarkStart w:id="3" w:name="_Toc64494022"/>
+      <w:bookmarkStart w:id="4" w:name="_Hlk64493348"/>
       <w:r>
         <w:t>Style image et texte</w:t>
       </w:r>
       <w:bookmarkEnd w:id="2"/>
-      <w:bookmarkEnd w:id="4"/>
-    </w:p>
-    <w:bookmarkEnd w:id="3"/>
+      <w:bookmarkEnd w:id="3"/>
+    </w:p>
+    <w:bookmarkEnd w:id="4"/>
     <w:p>
       <w:pPr>
         <w:numPr>
@@ -854,15 +854,15 @@
         <w:pStyle w:val="Titre1"/>
       </w:pPr>
       <w:bookmarkStart w:id="5" w:name="_Toc64490411"/>
-      <w:bookmarkStart w:id="6" w:name="_Hlk64493355"/>
-      <w:bookmarkStart w:id="7" w:name="_Toc64494023"/>
+      <w:bookmarkStart w:id="6" w:name="_Toc64494023"/>
+      <w:bookmarkStart w:id="7" w:name="_Hlk64493355"/>
       <w:r>
         <w:t>Fonctionnalités</w:t>
       </w:r>
       <w:bookmarkEnd w:id="5"/>
-      <w:bookmarkEnd w:id="7"/>
-    </w:p>
-    <w:bookmarkEnd w:id="6"/>
+      <w:bookmarkEnd w:id="6"/>
+    </w:p>
+    <w:bookmarkEnd w:id="7"/>
     <w:p>
       <w:pPr>
         <w:numPr>
@@ -938,15 +938,15 @@
         <w:pStyle w:val="Titre1"/>
       </w:pPr>
       <w:bookmarkStart w:id="8" w:name="_Toc64490412"/>
-      <w:bookmarkStart w:id="9" w:name="_Hlk64493360"/>
-      <w:bookmarkStart w:id="10" w:name="_Toc64494024"/>
+      <w:bookmarkStart w:id="9" w:name="_Toc64494024"/>
+      <w:bookmarkStart w:id="10" w:name="_Hlk64493360"/>
       <w:r>
         <w:t>Contraintes</w:t>
       </w:r>
       <w:bookmarkEnd w:id="8"/>
-      <w:bookmarkEnd w:id="10"/>
-    </w:p>
-    <w:bookmarkEnd w:id="9"/>
+      <w:bookmarkEnd w:id="9"/>
+    </w:p>
+    <w:bookmarkEnd w:id="10"/>
     <w:p>
       <w:pPr>
         <w:numPr>
@@ -1427,8 +1427,72 @@
     </w:p>
     <w:p>
       <w:pPr>
-        <w:spacing w:after="160"/>
-      </w:pPr>
+        <w:pStyle w:val="Titre1"/>
+      </w:pPr>
+      <w:r>
+        <w:t>Questions et Notes</w:t>
+      </w:r>
+    </w:p>
+    <w:p>
+      <w:pPr>
+        <w:pStyle w:val="Paragraphedeliste"/>
+        <w:numPr>
+          <w:ilvl w:val="0"/>
+          <w:numId w:val="8"/>
+        </w:numPr>
+      </w:pPr>
+      <w:r>
+        <w:t>Comment trouver la police utiliser et la taille avec Photoshop</w:t>
+      </w:r>
+    </w:p>
+    <w:p>
+      <w:pPr>
+        <w:pStyle w:val="Paragraphedeliste"/>
+        <w:numPr>
+          <w:ilvl w:val="0"/>
+          <w:numId w:val="8"/>
+        </w:numPr>
+      </w:pPr>
+      <w:r>
+        <w:t>Nouveau commentaire Visual Codes : CTRL + C + K</w:t>
+      </w:r>
+    </w:p>
+    <w:p>
+      <w:pPr>
+        <w:pStyle w:val="Paragraphedeliste"/>
+        <w:numPr>
+          <w:ilvl w:val="0"/>
+          <w:numId w:val="8"/>
+        </w:numPr>
+      </w:pPr>
+      <w:r>
+        <w:t xml:space="preserve">Remplir les </w:t>
+      </w:r>
+      <w:proofErr w:type="spellStart"/>
+      <w:r>
+        <w:t>meta</w:t>
+      </w:r>
+      <w:proofErr w:type="spellEnd"/>
+    </w:p>
+    <w:p>
+      <w:pPr>
+        <w:pStyle w:val="Paragraphedeliste"/>
+        <w:numPr>
+          <w:ilvl w:val="0"/>
+          <w:numId w:val="8"/>
+        </w:numPr>
+      </w:pPr>
+      <w:r>
+        <w:t xml:space="preserve">Page </w:t>
+      </w:r>
+      <w:proofErr w:type="spellStart"/>
+      <w:r>
+        <w:t>template</w:t>
+      </w:r>
+      <w:proofErr w:type="spellEnd"/>
+      <w:r>
+        <w:t xml:space="preserve"> en 1440px</w:t>
+      </w:r>
     </w:p>
     <w:p/>
     <w:sectPr>
@@ -1444,6 +1508,119 @@
 <file path=word/numbering.xml><?xml version="1.0" encoding="utf-8"?>
 <w:numbering xmlns:wpc="http://schemas.microsoft.com/office/word/2010/wordprocessingCanvas" xmlns:cx="http://schemas.microsoft.com/office/drawing/2014/chartex" xmlns:cx1="http://schemas.microsoft.com/office/drawing/2015/9/8/chartex" xmlns:cx2="http://schemas.microsoft.com/office/drawing/2015/10/21/chartex" xmlns:cx3="http://schemas.microsoft.com/office/drawing/2016/5/9/chartex" xmlns:cx4="http://schemas.microsoft.com/office/drawing/2016/5/10/chartex" xmlns:cx5="http://schemas.microsoft.com/office/drawing/2016/5/11/chartex" xmlns:cx6="http://schemas.microsoft.com/office/drawing/2016/5/12/chartex" xmlns:cx7="http://schemas.microsoft.com/office/drawing/2016/5/13/chartex" xmlns:cx8="http://schemas.microsoft.com/office/drawing/2016/5/14/chartex" xmlns:mc="http://schemas.openxmlformats.org/markup-compatibility/2006" xmlns:aink="http://schemas.microsoft.com/office/drawing/2016/ink" xmlns:am3d="http://schemas.microsoft.com/office/drawing/2017/model3d" xmlns:o="urn:schemas-microsoft-com:office:office" xmlns:r="http://schemas.openxmlformats.org/officeDocument/2006/relationships" xmlns:m="http://schemas.openxmlformats.org/officeDocument/2006/math" xmlns:v="urn:schemas-microsoft-com:vml" xmlns:wp14="http://schemas.microsoft.com/office/word/2010/wordprocessingDrawing" xmlns:wp="http://schemas.openxmlformats.org/drawingml/2006/wordprocessingDrawing" xmlns:w10="urn:schemas-microsoft-com:office:word" xmlns:w="http://schemas.openxmlformats.org/wordprocessingml/2006/main" xmlns:w14="http://schemas.microsoft.com/office/word/2010/wordml" xmlns:w15="http://schemas.microsoft.com/office/word/2012/wordml" xmlns:w16cex="http://schemas.microsoft.com/office/word/2018/wordml/cex" xmlns:w16cid="http://schemas.microsoft.com/office/word/2016/wordml/cid" xmlns:w16="http://schemas.microsoft.com/office/word/2018/wordml" xmlns:w16se="http://schemas.microsoft.com/office/word/2015/wordml/symex" xmlns:wpg="http://schemas.microsoft.com/office/word/2010/wordprocessingGroup" xmlns:wpi="http://schemas.microsoft.com/office/word/2010/wordprocessingInk" xmlns:wne="http://schemas.microsoft.com/office/word/2006/wordml" xmlns:wps="http://schemas.microsoft.com/office/word/2010/wordprocessingShape" mc:Ignorable="w14 w15 w16se w16cid w16 w16cex wp14">
   <w:abstractNum w:abstractNumId="0" w15:restartNumberingAfterBreak="0">
+    <w:nsid w:val="026208FF"/>
+    <w:multiLevelType w:val="hybridMultilevel"/>
+    <w:tmpl w:val="9F5C2786"/>
+    <w:lvl w:ilvl="0" w:tplc="040C0001">
+      <w:start w:val="1"/>
+      <w:numFmt w:val="bullet"/>
+      <w:lvlText w:val=""/>
+      <w:lvlJc w:val="left"/>
+      <w:pPr>
+        <w:ind w:left="720" w:hanging="360"/>
+      </w:pPr>
+      <w:rPr>
+        <w:rFonts w:ascii="Symbol" w:hAnsi="Symbol" w:hint="default"/>
+      </w:rPr>
+    </w:lvl>
+    <w:lvl w:ilvl="1" w:tplc="040C0003" w:tentative="1">
+      <w:start w:val="1"/>
+      <w:numFmt w:val="bullet"/>
+      <w:lvlText w:val="o"/>
+      <w:lvlJc w:val="left"/>
+      <w:pPr>
+        <w:ind w:left="1440" w:hanging="360"/>
+      </w:pPr>
+      <w:rPr>
+        <w:rFonts w:ascii="Courier New" w:hAnsi="Courier New" w:cs="Courier New" w:hint="default"/>
+      </w:rPr>
+    </w:lvl>
+    <w:lvl w:ilvl="2" w:tplc="040C0005" w:tentative="1">
+      <w:start w:val="1"/>
+      <w:numFmt w:val="bullet"/>
+      <w:lvlText w:val=""/>
+      <w:lvlJc w:val="left"/>
+      <w:pPr>
+        <w:ind w:left="2160" w:hanging="360"/>
+      </w:pPr>
+      <w:rPr>
+        <w:rFonts w:ascii="Wingdings" w:hAnsi="Wingdings" w:hint="default"/>
+      </w:rPr>
+    </w:lvl>
+    <w:lvl w:ilvl="3" w:tplc="040C0001" w:tentative="1">
+      <w:start w:val="1"/>
+      <w:numFmt w:val="bullet"/>
+      <w:lvlText w:val=""/>
+      <w:lvlJc w:val="left"/>
+      <w:pPr>
+        <w:ind w:left="2880" w:hanging="360"/>
+      </w:pPr>
+      <w:rPr>
+        <w:rFonts w:ascii="Symbol" w:hAnsi="Symbol" w:hint="default"/>
+      </w:rPr>
+    </w:lvl>
+    <w:lvl w:ilvl="4" w:tplc="040C0003" w:tentative="1">
+      <w:start w:val="1"/>
+      <w:numFmt w:val="bullet"/>
+      <w:lvlText w:val="o"/>
+      <w:lvlJc w:val="left"/>
+      <w:pPr>
+        <w:ind w:left="3600" w:hanging="360"/>
+      </w:pPr>
+      <w:rPr>
+        <w:rFonts w:ascii="Courier New" w:hAnsi="Courier New" w:cs="Courier New" w:hint="default"/>
+      </w:rPr>
+    </w:lvl>
+    <w:lvl w:ilvl="5" w:tplc="040C0005" w:tentative="1">
+      <w:start w:val="1"/>
+      <w:numFmt w:val="bullet"/>
+      <w:lvlText w:val=""/>
+      <w:lvlJc w:val="left"/>
+      <w:pPr>
+        <w:ind w:left="4320" w:hanging="360"/>
+      </w:pPr>
+      <w:rPr>
+        <w:rFonts w:ascii="Wingdings" w:hAnsi="Wingdings" w:hint="default"/>
+      </w:rPr>
+    </w:lvl>
+    <w:lvl w:ilvl="6" w:tplc="040C0001" w:tentative="1">
+      <w:start w:val="1"/>
+      <w:numFmt w:val="bullet"/>
+      <w:lvlText w:val=""/>
+      <w:lvlJc w:val="left"/>
+      <w:pPr>
+        <w:ind w:left="5040" w:hanging="360"/>
+      </w:pPr>
+      <w:rPr>
+        <w:rFonts w:ascii="Symbol" w:hAnsi="Symbol" w:hint="default"/>
+      </w:rPr>
+    </w:lvl>
+    <w:lvl w:ilvl="7" w:tplc="040C0003" w:tentative="1">
+      <w:start w:val="1"/>
+      <w:numFmt w:val="bullet"/>
+      <w:lvlText w:val="o"/>
+      <w:lvlJc w:val="left"/>
+      <w:pPr>
+        <w:ind w:left="5760" w:hanging="360"/>
+      </w:pPr>
+      <w:rPr>
+        <w:rFonts w:ascii="Courier New" w:hAnsi="Courier New" w:cs="Courier New" w:hint="default"/>
+      </w:rPr>
+    </w:lvl>
+    <w:lvl w:ilvl="8" w:tplc="040C0005" w:tentative="1">
+      <w:start w:val="1"/>
+      <w:numFmt w:val="bullet"/>
+      <w:lvlText w:val=""/>
+      <w:lvlJc w:val="left"/>
+      <w:pPr>
+        <w:ind w:left="6480" w:hanging="360"/>
+      </w:pPr>
+      <w:rPr>
+        <w:rFonts w:ascii="Wingdings" w:hAnsi="Wingdings" w:hint="default"/>
+      </w:rPr>
+    </w:lvl>
+  </w:abstractNum>
+  <w:abstractNum w:abstractNumId="1" w15:restartNumberingAfterBreak="0">
     <w:nsid w:val="0D7A235F"/>
     <w:multiLevelType w:val="hybridMultilevel"/>
     <w:tmpl w:val="C98C9526"/>
@@ -1531,7 +1708,7 @@
       </w:pPr>
     </w:lvl>
   </w:abstractNum>
-  <w:abstractNum w:abstractNumId="1" w15:restartNumberingAfterBreak="0">
+  <w:abstractNum w:abstractNumId="2" w15:restartNumberingAfterBreak="0">
     <w:nsid w:val="272D25D3"/>
     <w:multiLevelType w:val="hybridMultilevel"/>
     <w:tmpl w:val="D4AA123A"/>
@@ -1643,7 +1820,7 @@
       </w:rPr>
     </w:lvl>
   </w:abstractNum>
-  <w:abstractNum w:abstractNumId="2" w15:restartNumberingAfterBreak="0">
+  <w:abstractNum w:abstractNumId="3" w15:restartNumberingAfterBreak="0">
     <w:nsid w:val="287A0063"/>
     <w:multiLevelType w:val="hybridMultilevel"/>
     <w:tmpl w:val="FC62C180"/>
@@ -1756,7 +1933,7 @@
       </w:rPr>
     </w:lvl>
   </w:abstractNum>
-  <w:abstractNum w:abstractNumId="3" w15:restartNumberingAfterBreak="0">
+  <w:abstractNum w:abstractNumId="4" w15:restartNumberingAfterBreak="0">
     <w:nsid w:val="30DD5771"/>
     <w:multiLevelType w:val="hybridMultilevel"/>
     <w:tmpl w:val="C1FA0CB8"/>
@@ -1869,7 +2046,7 @@
       </w:rPr>
     </w:lvl>
   </w:abstractNum>
-  <w:abstractNum w:abstractNumId="4" w15:restartNumberingAfterBreak="0">
+  <w:abstractNum w:abstractNumId="5" w15:restartNumberingAfterBreak="0">
     <w:nsid w:val="712849E1"/>
     <w:multiLevelType w:val="hybridMultilevel"/>
     <w:tmpl w:val="1D30FE44"/>
@@ -1982,7 +2159,7 @@
       </w:rPr>
     </w:lvl>
   </w:abstractNum>
-  <w:abstractNum w:abstractNumId="5" w15:restartNumberingAfterBreak="0">
+  <w:abstractNum w:abstractNumId="6" w15:restartNumberingAfterBreak="0">
     <w:nsid w:val="72492E05"/>
     <w:multiLevelType w:val="multilevel"/>
     <w:tmpl w:val="3E5221A4"/>
@@ -2132,28 +2309,31 @@
     </w:lvl>
   </w:abstractNum>
   <w:num w:numId="1">
-    <w:abstractNumId w:val="0"/>
+    <w:abstractNumId w:val="1"/>
   </w:num>
   <w:num w:numId="2">
-    <w:abstractNumId w:val="0"/>
+    <w:abstractNumId w:val="1"/>
     <w:lvlOverride w:ilvl="0">
       <w:startOverride w:val="1"/>
     </w:lvlOverride>
   </w:num>
   <w:num w:numId="3">
-    <w:abstractNumId w:val="1"/>
+    <w:abstractNumId w:val="2"/>
   </w:num>
   <w:num w:numId="4">
-    <w:abstractNumId w:val="2"/>
+    <w:abstractNumId w:val="3"/>
   </w:num>
   <w:num w:numId="5">
-    <w:abstractNumId w:val="3"/>
+    <w:abstractNumId w:val="4"/>
   </w:num>
   <w:num w:numId="6">
+    <w:abstractNumId w:val="6"/>
+  </w:num>
+  <w:num w:numId="7">
     <w:abstractNumId w:val="5"/>
   </w:num>
-  <w:num w:numId="7">
-    <w:abstractNumId w:val="4"/>
+  <w:num w:numId="8">
+    <w:abstractNumId w:val="0"/>
   </w:num>
 </w:numbering>
 </file>

</xml_diff>